<commit_message>
made changes to template-doc
</commit_message>
<xml_diff>
--- a/template_doc.docx
+++ b/template_doc.docx
@@ -725,7 +725,7 @@
         <w:noProof/>
       </w:rPr>
       <w:drawing>
-        <wp:anchor distT="0" distB="0" distL="114300" distR="114300" simplePos="0" relativeHeight="251665411" behindDoc="1" locked="0" layoutInCell="1" allowOverlap="1" wp14:anchorId="3A3BFE0C" wp14:editId="257774D1">
+        <wp:anchor distT="0" distB="0" distL="114300" distR="114300" simplePos="0" relativeHeight="251665411" behindDoc="1" locked="0" layoutInCell="1" allowOverlap="1" wp14:anchorId="3A3BFE0C" wp14:editId="35391A47">
           <wp:simplePos x="0" y="0"/>
           <wp:positionH relativeFrom="page">
             <wp:align>left</wp:align>
@@ -733,7 +733,7 @@
           <wp:positionV relativeFrom="page">
             <wp:align>top</wp:align>
           </wp:positionV>
-          <wp:extent cx="7813675" cy="1330036"/>
+          <wp:extent cx="10845800" cy="1329690"/>
           <wp:effectExtent l="0" t="0" r="0" b="3810"/>
           <wp:wrapNone/>
           <wp:docPr id="357736998" name="Picture 2"/>
@@ -763,7 +763,7 @@
                 <pic:spPr bwMode="auto">
                   <a:xfrm>
                     <a:off x="0" y="0"/>
-                    <a:ext cx="7813675" cy="1330036"/>
+                    <a:ext cx="10848623" cy="1330036"/>
                   </a:xfrm>
                   <a:prstGeom prst="rect">
                     <a:avLst/>
@@ -792,15 +792,7 @@
     </w:r>
   </w:p>
   <w:p>
-    <w:pPr>
-      <w:tabs>
-        <w:tab w:val="left" w:pos="6400"/>
-      </w:tabs>
-      <w:pPrChange w:id="0" w:author="Sai Keerthana Anumandla" w:date="2025-11-07T12:39:00Z" w16du:dateUtc="2025-11-07T07:09:00Z">
-        <w:pPr/>
-      </w:pPrChange>
-    </w:pPr>
-    <w:ins w:id="1" w:author="Sai Keerthana Anumandla" w:date="2025-11-07T12:39:00Z" w16du:dateUtc="2025-11-07T07:09:00Z">
+    <w:ins w:id="0" w:author="Sai Keerthana Anumandla" w:date="2025-11-07T12:39:00Z" w16du:dateUtc="2025-11-07T07:09:00Z">
       <w:r>
         <w:tab/>
       </w:r>
@@ -864,7 +856,7 @@
                       <a14:shadowObscured xmlns:a14="http://schemas.microsoft.com/office/drawing/2010/main"/>
                     </a:ext>
                     <a:ext uri="{FAA26D3D-D897-4be2-8F04-BA451C77F1D7}">
-                      <ma14:placeholderFlag xmlns:a16="http://schemas.microsoft.com/office/drawing/2014/main" xmlns:arto="http://schemas.microsoft.com/office/word/2006/arto" xmlns:ma14="http://schemas.microsoft.com/office/mac/drawingml/2011/main" xmlns:w="http://schemas.openxmlformats.org/wordprocessingml/2006/main" xmlns:w10="urn:schemas-microsoft-com:office:word" xmlns:v="urn:schemas-microsoft-com:vml" xmlns:o="urn:schemas-microsoft-com:office:office" xmlns:mv="urn:schemas-microsoft-com:mac:vml" xmlns:mo="http://schemas.microsoft.com/office/mac/office/2008/main" xmlns="" xmlns:asvg="http://schemas.microsoft.com/office/drawing/2016/SVG/main" xmlns:a14="http://schemas.microsoft.com/office/drawing/2010/main"/>
+                      <ma14:placeholderFlag xmlns:a14="http://schemas.microsoft.com/office/drawing/2010/main" xmlns:asvg="http://schemas.microsoft.com/office/drawing/2016/SVG/main" xmlns="" xmlns:mo="http://schemas.microsoft.com/office/mac/office/2008/main" xmlns:mv="urn:schemas-microsoft-com:mac:vml" xmlns:o="urn:schemas-microsoft-com:office:office" xmlns:v="urn:schemas-microsoft-com:vml" xmlns:w10="urn:schemas-microsoft-com:office:word" xmlns:w="http://schemas.openxmlformats.org/wordprocessingml/2006/main" xmlns:ma14="http://schemas.microsoft.com/office/mac/drawingml/2011/main" xmlns:arto="http://schemas.microsoft.com/office/word/2006/arto" xmlns:a16="http://schemas.microsoft.com/office/drawing/2014/main"/>
                     </a:ext>
                   </a:extLst>
                 </pic:spPr>
@@ -6429,6 +6421,15 @@
 </file>
 
 <file path=customXml/item1.xml><?xml version="1.0" encoding="utf-8"?>
+<?mso-contentType ?>
+<FormTemplates xmlns="http://schemas.microsoft.com/sharepoint/v3/contenttype/forms">
+  <Display>DocumentLibraryForm</Display>
+  <Edit>DocumentLibraryForm</Edit>
+  <New>DocumentLibraryForm</New>
+</FormTemplates>
+</file>
+
+<file path=customXml/item2.xml><?xml version="1.0" encoding="utf-8"?>
 <p:properties xmlns:p="http://schemas.microsoft.com/office/2006/metadata/properties" xmlns:xsi="http://www.w3.org/2001/XMLSchema-instance" xmlns:pc="http://schemas.microsoft.com/office/infopath/2007/PartnerControls">
   <documentManagement>
     <lcf76f155ced4ddcb4097134ff3c332f xmlns="ed48454b-45cc-45b1-856a-7b766b483745">
@@ -6463,16 +6464,11 @@
 </p:properties>
 </file>
 
-<file path=customXml/item2.xml><?xml version="1.0" encoding="utf-8"?>
-<?mso-contentType ?>
-<FormTemplates xmlns="http://schemas.microsoft.com/sharepoint/v3/contenttype/forms">
-  <Display>DocumentLibraryForm</Display>
-  <Edit>DocumentLibraryForm</Edit>
-  <New>DocumentLibraryForm</New>
-</FormTemplates>
+<file path=customXml/item3.xml><?xml version="1.0" encoding="utf-8"?>
+<b:Sources xmlns:b="http://schemas.openxmlformats.org/officeDocument/2006/bibliography" xmlns="http://schemas.openxmlformats.org/officeDocument/2006/bibliography" SelectedStyle="/APA.XSL" StyleName="APA"/>
 </file>
 
-<file path=customXml/item3.xml><?xml version="1.0" encoding="utf-8"?>
+<file path=customXml/item4.xml><?xml version="1.0" encoding="utf-8"?>
 <ct:contentTypeSchema xmlns:ct="http://schemas.microsoft.com/office/2006/metadata/contentType" xmlns:ma="http://schemas.microsoft.com/office/2006/metadata/properties/metaAttributes" ct:_="" ma:_="" ma:contentTypeName="Document" ma:contentTypeID="0x010100D5BCD91545499843BB17C00B50EFF6E8" ma:contentTypeVersion="17" ma:contentTypeDescription="Create a new document." ma:contentTypeScope="" ma:versionID="2c8bb4a2ce09c948cd36f0cfc81c8cc4">
   <xsd:schema xmlns:xsd="http://www.w3.org/2001/XMLSchema" xmlns:xs="http://www.w3.org/2001/XMLSchema" xmlns:p="http://schemas.microsoft.com/office/2006/metadata/properties" xmlns:ns2="ed48454b-45cc-45b1-856a-7b766b483745" xmlns:ns3="7ed3c4da-b135-42a5-aaf8-d0ebc05f566e" targetNamespace="http://schemas.microsoft.com/office/2006/metadata/properties" ma:root="true" ma:fieldsID="387a24708db61ab358c78bcef3866955" ns2:_="" ns3:_="">
     <xsd:import namespace="ed48454b-45cc-45b1-856a-7b766b483745"/>
@@ -6712,11 +6708,15 @@
 </ct:contentTypeSchema>
 </file>
 
-<file path=customXml/item4.xml><?xml version="1.0" encoding="utf-8"?>
-<b:Sources xmlns:b="http://schemas.openxmlformats.org/officeDocument/2006/bibliography" xmlns="http://schemas.openxmlformats.org/officeDocument/2006/bibliography" SelectedStyle="/APA.XSL" StyleName="APA"/>
+<file path=customXml/itemProps1.xml><?xml version="1.0" encoding="utf-8"?>
+<ds:datastoreItem xmlns:ds="http://schemas.openxmlformats.org/officeDocument/2006/customXml" ds:itemID="{A8EFF00A-7A69-4E39-92BC-7FCFC993037D}">
+  <ds:schemaRefs>
+    <ds:schemaRef ds:uri="http://schemas.microsoft.com/sharepoint/v3/contenttype/forms"/>
+  </ds:schemaRefs>
+</ds:datastoreItem>
 </file>
 
-<file path=customXml/itemProps1.xml><?xml version="1.0" encoding="utf-8"?>
+<file path=customXml/itemProps2.xml><?xml version="1.0" encoding="utf-8"?>
 <ds:datastoreItem xmlns:ds="http://schemas.openxmlformats.org/officeDocument/2006/customXml" ds:itemID="{A0701743-8DE2-4E73-BFF5-8B73BAB0384C}">
   <ds:schemaRefs>
     <ds:schemaRef ds:uri="http://schemas.microsoft.com/office/2006/metadata/properties"/>
@@ -6727,15 +6727,15 @@
 </ds:datastoreItem>
 </file>
 
-<file path=customXml/itemProps2.xml><?xml version="1.0" encoding="utf-8"?>
-<ds:datastoreItem xmlns:ds="http://schemas.openxmlformats.org/officeDocument/2006/customXml" ds:itemID="{A8EFF00A-7A69-4E39-92BC-7FCFC993037D}">
+<file path=customXml/itemProps3.xml><?xml version="1.0" encoding="utf-8"?>
+<ds:datastoreItem xmlns:ds="http://schemas.openxmlformats.org/officeDocument/2006/customXml" ds:itemID="{33015493-872E-F34F-A330-BC0068122E67}">
   <ds:schemaRefs>
-    <ds:schemaRef ds:uri="http://schemas.microsoft.com/sharepoint/v3/contenttype/forms"/>
+    <ds:schemaRef ds:uri="http://schemas.openxmlformats.org/officeDocument/2006/bibliography"/>
   </ds:schemaRefs>
 </ds:datastoreItem>
 </file>
 
-<file path=customXml/itemProps3.xml><?xml version="1.0" encoding="utf-8"?>
+<file path=customXml/itemProps4.xml><?xml version="1.0" encoding="utf-8"?>
 <ds:datastoreItem xmlns:ds="http://schemas.openxmlformats.org/officeDocument/2006/customXml" ds:itemID="{5813ECE7-B558-458C-B465-4BD06A1E8778}">
   <ds:schemaRefs>
     <ds:schemaRef ds:uri="http://schemas.microsoft.com/office/2006/metadata/contentType"/>
@@ -6752,12 +6752,4 @@
     <ds:schemaRef ds:uri="http://schemas.microsoft.com/internal/obd"/>
   </ds:schemaRefs>
 </ds:datastoreItem>
-</file>
-
-<file path=customXml/itemProps4.xml><?xml version="1.0" encoding="utf-8"?>
-<ds:datastoreItem xmlns:ds="http://schemas.openxmlformats.org/officeDocument/2006/customXml" ds:itemID="{33015493-872E-F34F-A330-BC0068122E67}">
-  <ds:schemaRefs>
-    <ds:schemaRef ds:uri="http://schemas.openxmlformats.org/officeDocument/2006/bibliography"/>
-  </ds:schemaRefs>
-</ds:datastoreItem>
 </file>
</xml_diff>